<commit_message>
Reviewed all problemematic hospitals 3 groups. 1 Those that are blocked or closed 2 Those that have missing people This is a parsing issue and hopefully sovled when we begin to move to a single source of truth for names and titles 3 those that require manual entry some for blocked sites some for javascript and some with difficutl html that are messed up Next iteration will be to create a baseline dataframe. and then move to singleprocess for names and title verification.
</commit_message>
<xml_diff>
--- a/tracking/Project Plan November1 2025.docx
+++ b/tracking/Project Plan November1 2025.docx
@@ -360,16 +360,74 @@
     </w:p>
     <w:p>
       <w:pPr>
+        <w:numPr>
+          <w:ilvl w:val="0"/>
+          <w:numId w:val="4"/>
+        </w:numPr>
+      </w:pPr>
+      <w:r>
         <w:rPr>
           <w:b/>
           <w:bCs/>
         </w:rPr>
-      </w:pPr>
-      <w:r>
+        <w:t>Note:</w:t>
+      </w:r>
+      <w:r>
+        <w:t xml:space="preserve"> </w:t>
+      </w:r>
+      <w:r>
+        <w:t xml:space="preserve">Chapleau 627 can stay as ok-MER it has the titles enclosed in "() " issue encountered with FAC 650. and </w:t>
+      </w:r>
+      <w:proofErr w:type="spellStart"/>
+      <w:proofErr w:type="gramStart"/>
+      <w:r>
+        <w:t>its</w:t>
+      </w:r>
+      <w:proofErr w:type="spellEnd"/>
+      <w:proofErr w:type="gramEnd"/>
+      <w:r>
+        <w:t xml:space="preserve"> a small hospital with 3 execs mixed with board members. </w:t>
+      </w:r>
+      <w:proofErr w:type="spellStart"/>
+      <w:proofErr w:type="gramStart"/>
+      <w:r>
+        <w:t>Lets</w:t>
+      </w:r>
+      <w:proofErr w:type="spellEnd"/>
+      <w:proofErr w:type="gramEnd"/>
+      <w:r>
+        <w:t xml:space="preserve"> note the "()" issue and if it comes up </w:t>
+      </w:r>
+      <w:proofErr w:type="gramStart"/>
+      <w:r>
+        <w:t>again</w:t>
+      </w:r>
+      <w:proofErr w:type="gramEnd"/>
+      <w:r>
+        <w:t xml:space="preserve"> we can think about a pattern </w:t>
+      </w:r>
+    </w:p>
+    <w:p>
+      <w:pPr>
+        <w:numPr>
+          <w:ilvl w:val="0"/>
+          <w:numId w:val="4"/>
+        </w:numPr>
+      </w:pPr>
+    </w:p>
+    <w:p>
+      <w:pPr>
         <w:rPr>
           <w:b/>
           <w:bCs/>
         </w:rPr>
+      </w:pPr>
+      <w:r>
+        <w:rPr>
+          <w:b/>
+          <w:bCs/>
+        </w:rPr>
+        <w:lastRenderedPageBreak/>
         <w:t>Phase 5: Maintenance Mode</w:t>
       </w:r>
     </w:p>
@@ -415,7 +473,6 @@
     </w:p>
     <w:p>
       <w:r>
-        <w:lastRenderedPageBreak/>
         <w:pict w14:anchorId="1CF07E8B">
           <v:rect id="_x0000_i1025" style="width:0;height:1.5pt" o:hralign="center" o:hrstd="t" o:hr="t" fillcolor="#a0a0a0" stroked="f"/>
         </w:pict>
@@ -2075,7 +2132,6 @@
   <w:style w:type="character" w:default="1" w:styleId="DefaultParagraphFont">
     <w:name w:val="Default Paragraph Font"/>
     <w:uiPriority w:val="1"/>
-    <w:semiHidden/>
     <w:unhideWhenUsed/>
   </w:style>
   <w:style w:type="table" w:default="1" w:styleId="TableNormal">
@@ -2387,6 +2443,17 @@
       <w:smallCaps/>
       <w:color w:val="0F4761" w:themeColor="accent1" w:themeShade="BF"/>
       <w:spacing w:val="5"/>
+    </w:rPr>
+  </w:style>
+  <w:style w:type="paragraph" w:styleId="NormalWeb">
+    <w:name w:val="Normal (Web)"/>
+    <w:basedOn w:val="Normal"/>
+    <w:uiPriority w:val="99"/>
+    <w:semiHidden/>
+    <w:unhideWhenUsed/>
+    <w:rsid w:val="00CF2909"/>
+    <w:rPr>
+      <w:rFonts w:ascii="Times New Roman" w:hAnsi="Times New Roman" w:cs="Times New Roman"/>
     </w:rPr>
   </w:style>
 </w:styles>

</xml_diff>

<commit_message>
BaseLine Before phase 2
   - Added pattern_based_scraper.R with 18 pattern functions
   - Added enhanced_hospitals.yaml with 140 hospitals
   - Created .gitignore for R project
</commit_message>
<xml_diff>
--- a/tracking/Project Plan November1 2025.docx
+++ b/tracking/Project Plan November1 2025.docx
@@ -100,9 +100,10 @@
     </w:p>
     <w:p>
       <w:pPr>
+        <w:pStyle w:val="ListParagraph"/>
         <w:numPr>
           <w:ilvl w:val="0"/>
-          <w:numId w:val="1"/>
+          <w:numId w:val="7"/>
         </w:numPr>
       </w:pPr>
       <w:r>
@@ -589,17 +590,15 @@
           <w:b/>
           <w:bCs/>
         </w:rPr>
-        <w:t xml:space="preserve">Ready to continue Phase 1 </w:t>
-      </w:r>
-      <w:proofErr w:type="spellStart"/>
+        <w:t xml:space="preserve">Ready to continue Phase </w:t>
+      </w:r>
       <w:r>
         <w:rPr>
           <w:b/>
           <w:bCs/>
         </w:rPr>
-        <w:t>whe</w:t>
-      </w:r>
-      <w:proofErr w:type="spellEnd"/>
+        <w:t>2</w:t>
+      </w:r>
     </w:p>
     <w:p/>
     <w:sectPr>
@@ -766,11 +765,11 @@
   <w:abstractNum w:abstractNumId="1" w15:restartNumberingAfterBreak="0">
     <w:nsid w:val="08CD530F"/>
     <w:multiLevelType w:val="multilevel"/>
-    <w:tmpl w:val="5D666B40"/>
+    <w:tmpl w:val="CA8CED44"/>
     <w:lvl w:ilvl="0">
       <w:start w:val="1"/>
       <w:numFmt w:val="bullet"/>
-      <w:lvlText w:val=""/>
+      <w:lvlText w:val=""/>
       <w:lvlJc w:val="left"/>
       <w:pPr>
         <w:tabs>
@@ -779,7 +778,7 @@
         <w:ind w:left="720" w:hanging="360"/>
       </w:pPr>
       <w:rPr>
-        <w:rFonts w:ascii="Symbol" w:hAnsi="Symbol" w:hint="default"/>
+        <w:rFonts w:ascii="Wingdings" w:hAnsi="Wingdings" w:hint="default"/>
         <w:sz w:val="20"/>
       </w:rPr>
     </w:lvl>
@@ -1062,6 +1061,119 @@
     </w:lvl>
   </w:abstractNum>
   <w:abstractNum w:abstractNumId="3" w15:restartNumberingAfterBreak="0">
+    <w:nsid w:val="20C42887"/>
+    <w:multiLevelType w:val="hybridMultilevel"/>
+    <w:tmpl w:val="DCBEE56C"/>
+    <w:lvl w:ilvl="0" w:tplc="0409000D">
+      <w:start w:val="1"/>
+      <w:numFmt w:val="bullet"/>
+      <w:lvlText w:val=""/>
+      <w:lvlJc w:val="left"/>
+      <w:pPr>
+        <w:ind w:left="720" w:hanging="360"/>
+      </w:pPr>
+      <w:rPr>
+        <w:rFonts w:ascii="Wingdings" w:hAnsi="Wingdings" w:hint="default"/>
+      </w:rPr>
+    </w:lvl>
+    <w:lvl w:ilvl="1" w:tplc="04090003" w:tentative="1">
+      <w:start w:val="1"/>
+      <w:numFmt w:val="bullet"/>
+      <w:lvlText w:val="o"/>
+      <w:lvlJc w:val="left"/>
+      <w:pPr>
+        <w:ind w:left="1440" w:hanging="360"/>
+      </w:pPr>
+      <w:rPr>
+        <w:rFonts w:ascii="Courier New" w:hAnsi="Courier New" w:cs="Courier New" w:hint="default"/>
+      </w:rPr>
+    </w:lvl>
+    <w:lvl w:ilvl="2" w:tplc="04090005" w:tentative="1">
+      <w:start w:val="1"/>
+      <w:numFmt w:val="bullet"/>
+      <w:lvlText w:val=""/>
+      <w:lvlJc w:val="left"/>
+      <w:pPr>
+        <w:ind w:left="2160" w:hanging="360"/>
+      </w:pPr>
+      <w:rPr>
+        <w:rFonts w:ascii="Wingdings" w:hAnsi="Wingdings" w:hint="default"/>
+      </w:rPr>
+    </w:lvl>
+    <w:lvl w:ilvl="3" w:tplc="04090001" w:tentative="1">
+      <w:start w:val="1"/>
+      <w:numFmt w:val="bullet"/>
+      <w:lvlText w:val=""/>
+      <w:lvlJc w:val="left"/>
+      <w:pPr>
+        <w:ind w:left="2880" w:hanging="360"/>
+      </w:pPr>
+      <w:rPr>
+        <w:rFonts w:ascii="Symbol" w:hAnsi="Symbol" w:hint="default"/>
+      </w:rPr>
+    </w:lvl>
+    <w:lvl w:ilvl="4" w:tplc="04090003" w:tentative="1">
+      <w:start w:val="1"/>
+      <w:numFmt w:val="bullet"/>
+      <w:lvlText w:val="o"/>
+      <w:lvlJc w:val="left"/>
+      <w:pPr>
+        <w:ind w:left="3600" w:hanging="360"/>
+      </w:pPr>
+      <w:rPr>
+        <w:rFonts w:ascii="Courier New" w:hAnsi="Courier New" w:cs="Courier New" w:hint="default"/>
+      </w:rPr>
+    </w:lvl>
+    <w:lvl w:ilvl="5" w:tplc="04090005" w:tentative="1">
+      <w:start w:val="1"/>
+      <w:numFmt w:val="bullet"/>
+      <w:lvlText w:val=""/>
+      <w:lvlJc w:val="left"/>
+      <w:pPr>
+        <w:ind w:left="4320" w:hanging="360"/>
+      </w:pPr>
+      <w:rPr>
+        <w:rFonts w:ascii="Wingdings" w:hAnsi="Wingdings" w:hint="default"/>
+      </w:rPr>
+    </w:lvl>
+    <w:lvl w:ilvl="6" w:tplc="04090001" w:tentative="1">
+      <w:start w:val="1"/>
+      <w:numFmt w:val="bullet"/>
+      <w:lvlText w:val=""/>
+      <w:lvlJc w:val="left"/>
+      <w:pPr>
+        <w:ind w:left="5040" w:hanging="360"/>
+      </w:pPr>
+      <w:rPr>
+        <w:rFonts w:ascii="Symbol" w:hAnsi="Symbol" w:hint="default"/>
+      </w:rPr>
+    </w:lvl>
+    <w:lvl w:ilvl="7" w:tplc="04090003" w:tentative="1">
+      <w:start w:val="1"/>
+      <w:numFmt w:val="bullet"/>
+      <w:lvlText w:val="o"/>
+      <w:lvlJc w:val="left"/>
+      <w:pPr>
+        <w:ind w:left="5760" w:hanging="360"/>
+      </w:pPr>
+      <w:rPr>
+        <w:rFonts w:ascii="Courier New" w:hAnsi="Courier New" w:cs="Courier New" w:hint="default"/>
+      </w:rPr>
+    </w:lvl>
+    <w:lvl w:ilvl="8" w:tplc="04090005" w:tentative="1">
+      <w:start w:val="1"/>
+      <w:numFmt w:val="bullet"/>
+      <w:lvlText w:val=""/>
+      <w:lvlJc w:val="left"/>
+      <w:pPr>
+        <w:ind w:left="6480" w:hanging="360"/>
+      </w:pPr>
+      <w:rPr>
+        <w:rFonts w:ascii="Wingdings" w:hAnsi="Wingdings" w:hint="default"/>
+      </w:rPr>
+    </w:lvl>
+  </w:abstractNum>
+  <w:abstractNum w:abstractNumId="4" w15:restartNumberingAfterBreak="0">
     <w:nsid w:val="4CB3272E"/>
     <w:multiLevelType w:val="multilevel"/>
     <w:tmpl w:val="7EBA2066"/>
@@ -1210,7 +1322,7 @@
       </w:rPr>
     </w:lvl>
   </w:abstractNum>
-  <w:abstractNum w:abstractNumId="4" w15:restartNumberingAfterBreak="0">
+  <w:abstractNum w:abstractNumId="5" w15:restartNumberingAfterBreak="0">
     <w:nsid w:val="5DB35ABB"/>
     <w:multiLevelType w:val="multilevel"/>
     <w:tmpl w:val="29028EA0"/>
@@ -1359,7 +1471,7 @@
       </w:rPr>
     </w:lvl>
   </w:abstractNum>
-  <w:abstractNum w:abstractNumId="5" w15:restartNumberingAfterBreak="0">
+  <w:abstractNum w:abstractNumId="6" w15:restartNumberingAfterBreak="0">
     <w:nsid w:val="60F311F4"/>
     <w:multiLevelType w:val="multilevel"/>
     <w:tmpl w:val="DDEADA2E"/>
@@ -1515,16 +1627,19 @@
     <w:abstractNumId w:val="2"/>
   </w:num>
   <w:num w:numId="3" w16cid:durableId="369184134">
-    <w:abstractNumId w:val="3"/>
+    <w:abstractNumId w:val="4"/>
   </w:num>
   <w:num w:numId="4" w16cid:durableId="1302812307">
-    <w:abstractNumId w:val="5"/>
+    <w:abstractNumId w:val="6"/>
   </w:num>
   <w:num w:numId="5" w16cid:durableId="345524324">
     <w:abstractNumId w:val="0"/>
   </w:num>
   <w:num w:numId="6" w16cid:durableId="316961583">
-    <w:abstractNumId w:val="4"/>
+    <w:abstractNumId w:val="5"/>
+  </w:num>
+  <w:num w:numId="7" w16cid:durableId="218443405">
+    <w:abstractNumId w:val="3"/>
   </w:num>
 </w:numbering>
 </file>
@@ -2132,6 +2247,7 @@
   <w:style w:type="character" w:default="1" w:styleId="DefaultParagraphFont">
     <w:name w:val="Default Paragraph Font"/>
     <w:uiPriority w:val="1"/>
+    <w:semiHidden/>
     <w:unhideWhenUsed/>
   </w:style>
   <w:style w:type="table" w:default="1" w:styleId="TableNormal">

</xml_diff>